<commit_message>
Refinitiv Matching Engine Exercise
</commit_message>
<xml_diff>
--- a/TCS 2.docx
+++ b/TCS 2.docx
@@ -1134,6 +1134,235 @@
     <w:p>
       <w:pPr>
         <w:pStyle w:val="ListParagraph"/>
+        <w:numPr>
+          <w:ilvl w:val="0"/>
+          <w:numId w:val="5"/>
+        </w:numPr>
+        <w:rPr>
+          <w:sz w:val="32"/>
+          <w:szCs w:val="32"/>
+          <w:lang w:val="en-US"/>
+        </w:rPr>
+      </w:pPr>
+      <w:r>
+        <w:rPr>
+          <w:sz w:val="32"/>
+          <w:szCs w:val="32"/>
+          <w:lang w:val="en-US"/>
+        </w:rPr>
+        <w:lastRenderedPageBreak/>
+        <w:t xml:space="preserve">Test </w:t>
+      </w:r>
+      <w:proofErr w:type="spellStart"/>
+      <w:proofErr w:type="gramStart"/>
+      <w:r>
+        <w:rPr>
+          <w:sz w:val="32"/>
+          <w:szCs w:val="32"/>
+          <w:lang w:val="en-US"/>
+        </w:rPr>
+        <w:t>scnerio</w:t>
+      </w:r>
+      <w:proofErr w:type="spellEnd"/>
+      <w:r>
+        <w:rPr>
+          <w:sz w:val="32"/>
+          <w:szCs w:val="32"/>
+          <w:lang w:val="en-US"/>
+        </w:rPr>
+        <w:t xml:space="preserve"> :</w:t>
+      </w:r>
+      <w:proofErr w:type="gramEnd"/>
+      <w:r>
+        <w:rPr>
+          <w:sz w:val="32"/>
+          <w:szCs w:val="32"/>
+          <w:lang w:val="en-US"/>
+        </w:rPr>
+        <w:t xml:space="preserve"> </w:t>
+      </w:r>
+    </w:p>
+    <w:p>
+      <w:pPr>
+        <w:pStyle w:val="ListParagraph"/>
+        <w:rPr>
+          <w:sz w:val="32"/>
+          <w:szCs w:val="32"/>
+          <w:lang w:val="en-US"/>
+        </w:rPr>
+      </w:pPr>
+      <w:r>
+        <w:rPr>
+          <w:sz w:val="32"/>
+          <w:szCs w:val="32"/>
+          <w:lang w:val="en-US"/>
+        </w:rPr>
+        <w:t xml:space="preserve">When stocks are sold with lowest price  </w:t>
+      </w:r>
+    </w:p>
+    <w:p>
+      <w:pPr>
+        <w:pStyle w:val="ListParagraph"/>
+        <w:rPr>
+          <w:sz w:val="32"/>
+          <w:szCs w:val="32"/>
+          <w:lang w:val="en-US"/>
+        </w:rPr>
+      </w:pPr>
+      <w:r>
+        <w:rPr>
+          <w:sz w:val="32"/>
+          <w:szCs w:val="32"/>
+          <w:lang w:val="en-US"/>
+        </w:rPr>
+        <w:drawing>
+          <wp:inline distT="0" distB="0" distL="0" distR="0" wp14:anchorId="5655133A" wp14:editId="41F59DAB">
+            <wp:extent cx="5731510" cy="3315335"/>
+            <wp:effectExtent l="0" t="0" r="2540" b="0"/>
+            <wp:docPr id="346166405" name="Picture 1"/>
+            <wp:cNvGraphicFramePr>
+              <a:graphicFrameLocks xmlns:a="http://schemas.openxmlformats.org/drawingml/2006/main" noChangeAspect="1"/>
+            </wp:cNvGraphicFramePr>
+            <a:graphic xmlns:a="http://schemas.openxmlformats.org/drawingml/2006/main">
+              <a:graphicData uri="http://schemas.openxmlformats.org/drawingml/2006/picture">
+                <pic:pic xmlns:pic="http://schemas.openxmlformats.org/drawingml/2006/picture">
+                  <pic:nvPicPr>
+                    <pic:cNvPr id="346166405" name=""/>
+                    <pic:cNvPicPr/>
+                  </pic:nvPicPr>
+                  <pic:blipFill>
+                    <a:blip r:embed="rId9"/>
+                    <a:stretch>
+                      <a:fillRect/>
+                    </a:stretch>
+                  </pic:blipFill>
+                  <pic:spPr>
+                    <a:xfrm>
+                      <a:off x="0" y="0"/>
+                      <a:ext cx="5731510" cy="3315335"/>
+                    </a:xfrm>
+                    <a:prstGeom prst="rect">
+                      <a:avLst/>
+                    </a:prstGeom>
+                  </pic:spPr>
+                </pic:pic>
+              </a:graphicData>
+            </a:graphic>
+          </wp:inline>
+        </w:drawing>
+      </w:r>
+    </w:p>
+    <w:p>
+      <w:pPr>
+        <w:pStyle w:val="ListParagraph"/>
+        <w:rPr>
+          <w:sz w:val="32"/>
+          <w:szCs w:val="32"/>
+          <w:lang w:val="en-US"/>
+        </w:rPr>
+      </w:pPr>
+    </w:p>
+    <w:p>
+      <w:pPr>
+        <w:pStyle w:val="ListParagraph"/>
+        <w:rPr>
+          <w:sz w:val="32"/>
+          <w:szCs w:val="32"/>
+          <w:lang w:val="en-US"/>
+        </w:rPr>
+      </w:pPr>
+      <w:r>
+        <w:rPr>
+          <w:sz w:val="32"/>
+          <w:szCs w:val="32"/>
+          <w:lang w:val="en-US"/>
+        </w:rPr>
+        <w:t xml:space="preserve">When stocks are sold for highest price </w:t>
+      </w:r>
+    </w:p>
+    <w:p>
+      <w:pPr>
+        <w:pStyle w:val="ListParagraph"/>
+        <w:rPr>
+          <w:sz w:val="32"/>
+          <w:szCs w:val="32"/>
+          <w:lang w:val="en-US"/>
+        </w:rPr>
+      </w:pPr>
+      <w:r>
+        <w:rPr>
+          <w:sz w:val="32"/>
+          <w:szCs w:val="32"/>
+          <w:lang w:val="en-US"/>
+        </w:rPr>
+        <w:drawing>
+          <wp:inline distT="0" distB="0" distL="0" distR="0" wp14:anchorId="67756ACF" wp14:editId="2FAC0C69">
+            <wp:extent cx="5731510" cy="3232785"/>
+            <wp:effectExtent l="0" t="0" r="2540" b="5715"/>
+            <wp:docPr id="1252721529" name="Picture 1"/>
+            <wp:cNvGraphicFramePr>
+              <a:graphicFrameLocks xmlns:a="http://schemas.openxmlformats.org/drawingml/2006/main" noChangeAspect="1"/>
+            </wp:cNvGraphicFramePr>
+            <a:graphic xmlns:a="http://schemas.openxmlformats.org/drawingml/2006/main">
+              <a:graphicData uri="http://schemas.openxmlformats.org/drawingml/2006/picture">
+                <pic:pic xmlns:pic="http://schemas.openxmlformats.org/drawingml/2006/picture">
+                  <pic:nvPicPr>
+                    <pic:cNvPr id="1252721529" name=""/>
+                    <pic:cNvPicPr/>
+                  </pic:nvPicPr>
+                  <pic:blipFill>
+                    <a:blip r:embed="rId10"/>
+                    <a:stretch>
+                      <a:fillRect/>
+                    </a:stretch>
+                  </pic:blipFill>
+                  <pic:spPr>
+                    <a:xfrm>
+                      <a:off x="0" y="0"/>
+                      <a:ext cx="5731510" cy="3232785"/>
+                    </a:xfrm>
+                    <a:prstGeom prst="rect">
+                      <a:avLst/>
+                    </a:prstGeom>
+                  </pic:spPr>
+                </pic:pic>
+              </a:graphicData>
+            </a:graphic>
+          </wp:inline>
+        </w:drawing>
+      </w:r>
+    </w:p>
+    <w:p>
+      <w:pPr>
+        <w:pStyle w:val="ListParagraph"/>
+        <w:rPr>
+          <w:sz w:val="32"/>
+          <w:szCs w:val="32"/>
+          <w:lang w:val="en-US"/>
+        </w:rPr>
+      </w:pPr>
+    </w:p>
+    <w:p>
+      <w:pPr>
+        <w:pStyle w:val="ListParagraph"/>
+        <w:rPr>
+          <w:sz w:val="32"/>
+          <w:szCs w:val="32"/>
+          <w:lang w:val="en-US"/>
+        </w:rPr>
+      </w:pPr>
+      <w:r>
+        <w:rPr>
+          <w:sz w:val="32"/>
+          <w:szCs w:val="32"/>
+          <w:lang w:val="en-US"/>
+        </w:rPr>
+        <w:t>Maven build success</w:t>
+      </w:r>
+    </w:p>
+    <w:p>
+      <w:pPr>
+        <w:pStyle w:val="ListParagraph"/>
         <w:rPr>
           <w:sz w:val="32"/>
           <w:szCs w:val="32"/>
@@ -1163,7 +1392,7 @@
                     <pic:cNvPicPr/>
                   </pic:nvPicPr>
                   <pic:blipFill>
-                    <a:blip r:embed="rId9"/>
+                    <a:blip r:embed="rId11"/>
                     <a:stretch>
                       <a:fillRect/>
                     </a:stretch>

</xml_diff>